<commit_message>
Update DocReq, modifica minore su DocProg
</commit_message>
<xml_diff>
--- a/Documentazione/Documenti di Progetto/Documento dei Requisiti/EasyGDPR_DocReq_0.05.docx
+++ b/Documentazione/Documenti di Progetto/Documento dei Requisiti/EasyGDPR_DocReq_0.05.docx
@@ -863,7 +863,7 @@
               <w:t>Affinamento dei requisiti</w:t>
             </w:r>
             <w:r>
-              <w:t xml:space="preserve"> 3.1</w:t>
+              <w:t xml:space="preserve"> 3.2, aggiunta requisiti 3.1</w:t>
             </w:r>
           </w:p>
         </w:tc>
@@ -888,6 +888,9 @@
             <w:pPr>
               <w:cnfStyle w:val="000000000000" w:firstRow="0" w:lastRow="0" w:firstColumn="0" w:lastColumn="0" w:oddVBand="0" w:evenVBand="0" w:oddHBand="0" w:evenHBand="0" w:firstRowFirstColumn="0" w:firstRowLastColumn="0" w:lastRowFirstColumn="0" w:lastRowLastColumn="0"/>
             </w:pPr>
+            <w:r>
+              <w:t>08/03/2019</w:t>
+            </w:r>
           </w:p>
         </w:tc>
       </w:tr>
@@ -933,6 +936,8 @@
             <w:pPr>
               <w:cnfStyle w:val="000000000000" w:firstRow="0" w:lastRow="0" w:firstColumn="0" w:lastColumn="0" w:oddVBand="0" w:evenVBand="0" w:oddHBand="0" w:evenHBand="0" w:firstRowFirstColumn="0" w:firstRowLastColumn="0" w:lastRowFirstColumn="0" w:lastRowLastColumn="0"/>
             </w:pPr>
+            <w:bookmarkStart w:id="3" w:name="_GoBack"/>
+            <w:bookmarkEnd w:id="3"/>
           </w:p>
         </w:tc>
         <w:tc>
@@ -2455,21 +2460,7 @@
                 <w:rStyle w:val="Collegamentoipertestuale"/>
                 <w:noProof/>
               </w:rPr>
-              <w:t>Nomina dei Responsa</w:t>
-            </w:r>
-            <w:r>
-              <w:rPr>
-                <w:rStyle w:val="Collegamentoipertestuale"/>
-                <w:noProof/>
-              </w:rPr>
-              <w:t>b</w:t>
-            </w:r>
-            <w:r>
-              <w:rPr>
-                <w:rStyle w:val="Collegamentoipertestuale"/>
-                <w:noProof/>
-              </w:rPr>
-              <w:t>ili</w:t>
+              <w:t>Nomina dei Responsabili</w:t>
             </w:r>
             <w:r>
               <w:rPr>
@@ -4272,12 +4263,12 @@
         </w:numPr>
         <w:spacing w:after="240"/>
       </w:pPr>
-      <w:bookmarkStart w:id="3" w:name="_Toc534273319"/>
+      <w:bookmarkStart w:id="4" w:name="_Toc534273319"/>
       <w:r>
         <w:lastRenderedPageBreak/>
         <w:t>Introduzione</w:t>
       </w:r>
-      <w:bookmarkEnd w:id="3"/>
+      <w:bookmarkEnd w:id="4"/>
       <w:r>
         <w:fldChar w:fldCharType="begin"/>
       </w:r>
@@ -4296,11 +4287,11 @@
           <w:numId w:val="10"/>
         </w:numPr>
       </w:pPr>
-      <w:bookmarkStart w:id="4" w:name="_Toc534273320"/>
+      <w:bookmarkStart w:id="5" w:name="_Toc534273320"/>
       <w:r>
         <w:t>Scopo</w:t>
       </w:r>
-      <w:bookmarkEnd w:id="4"/>
+      <w:bookmarkEnd w:id="5"/>
     </w:p>
     <w:p>
       <w:r>
@@ -4322,11 +4313,11 @@
           <w:numId w:val="10"/>
         </w:numPr>
       </w:pPr>
-      <w:bookmarkStart w:id="5" w:name="_Toc534273321"/>
+      <w:bookmarkStart w:id="6" w:name="_Toc534273321"/>
       <w:r>
         <w:t>Convenzioni</w:t>
       </w:r>
-      <w:bookmarkEnd w:id="5"/>
+      <w:bookmarkEnd w:id="6"/>
     </w:p>
     <w:p>
       <w:r>
@@ -4371,11 +4362,11 @@
           <w:numId w:val="10"/>
         </w:numPr>
       </w:pPr>
-      <w:bookmarkStart w:id="6" w:name="_Toc534273322"/>
+      <w:bookmarkStart w:id="7" w:name="_Toc534273322"/>
       <w:r>
         <w:t>Destinatari</w:t>
       </w:r>
-      <w:bookmarkEnd w:id="6"/>
+      <w:bookmarkEnd w:id="7"/>
     </w:p>
     <w:p>
       <w:pPr>
@@ -4422,7 +4413,7 @@
           <w:numId w:val="10"/>
         </w:numPr>
       </w:pPr>
-      <w:bookmarkStart w:id="7" w:name="_Toc534273323"/>
+      <w:bookmarkStart w:id="8" w:name="_Toc534273323"/>
       <w:r>
         <w:t>Ambito</w:t>
       </w:r>
@@ -4432,7 +4423,7 @@
       <w:r>
         <w:t>Sistema</w:t>
       </w:r>
-      <w:bookmarkEnd w:id="7"/>
+      <w:bookmarkEnd w:id="8"/>
     </w:p>
     <w:p>
       <w:pPr>
@@ -4512,11 +4503,11 @@
           <w:numId w:val="10"/>
         </w:numPr>
       </w:pPr>
-      <w:bookmarkStart w:id="8" w:name="_Toc534273324"/>
+      <w:bookmarkStart w:id="9" w:name="_Toc534273324"/>
       <w:r>
         <w:t>Riferimenti</w:t>
       </w:r>
-      <w:bookmarkEnd w:id="8"/>
+      <w:bookmarkEnd w:id="9"/>
     </w:p>
     <w:p>
       <w:pPr>
@@ -4527,7 +4518,7 @@
           <w:rStyle w:val="Collegamentoipertestuale"/>
         </w:rPr>
       </w:pPr>
-      <w:bookmarkStart w:id="9" w:name="_Hlk532543289"/>
+      <w:bookmarkStart w:id="10" w:name="_Hlk532543289"/>
       <w:r>
         <w:t xml:space="preserve">Testo del Regolamento Generale Sulla Protezione Dei Dati: </w:t>
       </w:r>
@@ -4561,7 +4552,7 @@
         <w:t xml:space="preserve"> </w:t>
       </w:r>
     </w:p>
-    <w:bookmarkEnd w:id="9"/>
+    <w:bookmarkEnd w:id="10"/>
     <w:p>
       <w:pPr>
         <w:tabs>
@@ -4581,12 +4572,12 @@
         </w:numPr>
         <w:spacing w:after="240"/>
       </w:pPr>
-      <w:bookmarkStart w:id="10" w:name="_Toc534273325"/>
+      <w:bookmarkStart w:id="11" w:name="_Toc534273325"/>
       <w:r>
         <w:lastRenderedPageBreak/>
         <w:t>Descrizione Generale</w:t>
       </w:r>
-      <w:bookmarkEnd w:id="10"/>
+      <w:bookmarkEnd w:id="11"/>
     </w:p>
     <w:p>
       <w:pPr>
@@ -4596,11 +4587,11 @@
           <w:numId w:val="10"/>
         </w:numPr>
       </w:pPr>
-      <w:bookmarkStart w:id="11" w:name="_Toc534273326"/>
+      <w:bookmarkStart w:id="12" w:name="_Toc534273326"/>
       <w:r>
         <w:t>Prospettiva del Prodotto</w:t>
       </w:r>
-      <w:bookmarkEnd w:id="11"/>
+      <w:bookmarkEnd w:id="12"/>
     </w:p>
     <w:p>
       <w:r>
@@ -4616,11 +4607,11 @@
           <w:numId w:val="10"/>
         </w:numPr>
       </w:pPr>
-      <w:bookmarkStart w:id="12" w:name="_Toc534273327"/>
+      <w:bookmarkStart w:id="13" w:name="_Toc534273327"/>
       <w:r>
         <w:t>Funzioni</w:t>
       </w:r>
-      <w:bookmarkEnd w:id="12"/>
+      <w:bookmarkEnd w:id="13"/>
     </w:p>
     <w:p>
       <w:r>
@@ -4905,11 +4896,11 @@
           <w:numId w:val="10"/>
         </w:numPr>
       </w:pPr>
-      <w:bookmarkStart w:id="13" w:name="_Toc534273328"/>
+      <w:bookmarkStart w:id="14" w:name="_Toc534273328"/>
       <w:r>
         <w:t>Ambiente Operativo</w:t>
       </w:r>
-      <w:bookmarkEnd w:id="13"/>
+      <w:bookmarkEnd w:id="14"/>
     </w:p>
     <w:p>
       <w:pPr>
@@ -4919,7 +4910,7 @@
           <w:numId w:val="17"/>
         </w:numPr>
       </w:pPr>
-      <w:bookmarkStart w:id="14" w:name="_Hlk532542940"/>
+      <w:bookmarkStart w:id="15" w:name="_Hlk532542940"/>
       <w:r>
         <w:t>Google Chrome</w:t>
       </w:r>
@@ -4966,12 +4957,12 @@
           <w:numId w:val="10"/>
         </w:numPr>
       </w:pPr>
-      <w:bookmarkStart w:id="15" w:name="_Toc534273329"/>
-      <w:bookmarkEnd w:id="14"/>
+      <w:bookmarkStart w:id="16" w:name="_Toc534273329"/>
+      <w:bookmarkEnd w:id="15"/>
       <w:r>
         <w:t>Dipendenze</w:t>
       </w:r>
-      <w:bookmarkEnd w:id="15"/>
+      <w:bookmarkEnd w:id="16"/>
     </w:p>
     <w:p>
       <w:r>
@@ -5011,11 +5002,11 @@
           <w:numId w:val="10"/>
         </w:numPr>
       </w:pPr>
-      <w:bookmarkStart w:id="16" w:name="_Toc534273330"/>
+      <w:bookmarkStart w:id="17" w:name="_Toc534273330"/>
       <w:r>
         <w:t>Requisiti Funzionali</w:t>
       </w:r>
-      <w:bookmarkEnd w:id="16"/>
+      <w:bookmarkEnd w:id="17"/>
     </w:p>
     <w:p>
       <w:pPr>
@@ -5025,17 +5016,9 @@
           <w:numId w:val="10"/>
         </w:numPr>
       </w:pPr>
-      <w:bookmarkStart w:id="17" w:name="_Toc534273331"/>
-      <w:r>
-        <w:t>Gestore del</w:t>
-      </w:r>
-      <w:r>
-        <w:t>l’</w:t>
-      </w:r>
-      <w:r>
-        <w:t>Anagrafica</w:t>
-      </w:r>
-      <w:bookmarkEnd w:id="17"/>
+      <w:r>
+        <w:t xml:space="preserve"> Schermata principale</w:t>
+      </w:r>
     </w:p>
     <w:p>
       <w:pPr>
@@ -5045,43 +5028,112 @@
           <w:numId w:val="10"/>
         </w:numPr>
       </w:pPr>
-      <w:bookmarkStart w:id="18" w:name="_Toc534273332"/>
       <w:r>
         <w:t>Presentazione</w:t>
       </w:r>
+    </w:p>
+    <w:p>
+      <w:r>
+        <w:t xml:space="preserve">La schermata principale </w:t>
+      </w:r>
+      <w:r>
+        <w:t>presenterà u</w:t>
+      </w:r>
+      <w:r>
+        <w:t>n menù con i collegamenti alle funzioni principali del sistema</w:t>
+      </w:r>
+      <w:r>
+        <w:t>:</w:t>
+      </w:r>
+    </w:p>
+    <w:p>
+      <w:pPr>
+        <w:pStyle w:val="Paragrafoelenco"/>
+        <w:numPr>
+          <w:ilvl w:val="0"/>
+          <w:numId w:val="35"/>
+        </w:numPr>
+      </w:pPr>
+      <w:r>
+        <w:t xml:space="preserve">Anagrafica </w:t>
+      </w:r>
+    </w:p>
+    <w:p>
+      <w:pPr>
+        <w:pStyle w:val="Paragrafoelenco"/>
+        <w:numPr>
+          <w:ilvl w:val="0"/>
+          <w:numId w:val="35"/>
+        </w:numPr>
+      </w:pPr>
+      <w:r>
+        <w:t>Gestore Responsabili</w:t>
+      </w:r>
+    </w:p>
+    <w:p>
+      <w:pPr>
+        <w:pStyle w:val="Paragrafoelenco"/>
+        <w:numPr>
+          <w:ilvl w:val="0"/>
+          <w:numId w:val="35"/>
+        </w:numPr>
+      </w:pPr>
+      <w:r>
+        <w:t xml:space="preserve">Registro dei Trattamenti </w:t>
+      </w:r>
+    </w:p>
+    <w:p>
+      <w:pPr>
+        <w:pStyle w:val="Paragrafoelenco"/>
+        <w:numPr>
+          <w:ilvl w:val="0"/>
+          <w:numId w:val="35"/>
+        </w:numPr>
+      </w:pPr>
+      <w:r>
+        <w:t>Calendario</w:t>
+      </w:r>
+    </w:p>
+    <w:p>
+      <w:pPr>
+        <w:pStyle w:val="Paragrafoelenco"/>
+        <w:numPr>
+          <w:ilvl w:val="0"/>
+          <w:numId w:val="35"/>
+        </w:numPr>
+      </w:pPr>
+      <w:r>
+        <w:t xml:space="preserve">Gestore Documenti </w:t>
+      </w:r>
+    </w:p>
+    <w:p>
+      <w:r>
+        <w:t>Una lista con i dettagli degli eventi in scadenz</w:t>
+      </w:r>
+      <w:r>
+        <w:t>a nella prossima settimana, selezionando uno degli eventi si verrà indirizzati al evento selezionato nella schermata del calendario.</w:t>
+      </w:r>
+    </w:p>
+    <w:p/>
+    <w:p>
+      <w:pPr>
+        <w:pStyle w:val="Titolo2"/>
+        <w:numPr>
+          <w:ilvl w:val="1"/>
+          <w:numId w:val="10"/>
+        </w:numPr>
+      </w:pPr>
+      <w:bookmarkStart w:id="18" w:name="_Toc534273331"/>
+      <w:r>
+        <w:t>Gestore del</w:t>
+      </w:r>
+      <w:r>
+        <w:t>l’</w:t>
+      </w:r>
+      <w:r>
+        <w:t>Anagrafica</w:t>
+      </w:r>
       <w:bookmarkEnd w:id="18"/>
-    </w:p>
-    <w:p>
-      <w:r>
-        <w:t>Il gestore dell’anagrafica deve presentare la lista delle persone inserite a sistema, indicando: il tipo di personalità (persona fisica o giuridica), il nome, il codice fiscale e il ruolo all’interno dell’azienda. Informazioni aggiuntive</w:t>
-      </w:r>
-      <w:r>
-        <w:t xml:space="preserve"> (tutte quelle inserite a sistema su quella persona)</w:t>
-      </w:r>
-      <w:r>
-        <w:t xml:space="preserve"> si possono ottenere selezionando il soggetto interessato</w:t>
-      </w:r>
-      <w:r>
-        <w:t xml:space="preserve">, in questa schermata </w:t>
-      </w:r>
-      <w:r>
-        <w:t>c’è un pulsante per eliminare la persona selezionata dall’anagrafica</w:t>
-      </w:r>
-      <w:r>
-        <w:t>.</w:t>
-      </w:r>
-      <w:r>
-        <w:t xml:space="preserve"> Un pulsante permette di inserire una nuova personalità nell’anagrafica.</w:t>
-      </w:r>
-      <w:r>
-        <w:t xml:space="preserve"> L’inserimento avviene attraverso un form con i campi descritti dal requisito 3.1.</w:t>
-      </w:r>
-      <w:r>
-        <w:t>2</w:t>
-      </w:r>
-      <w:r>
-        <w:t>.</w:t>
-      </w:r>
     </w:p>
     <w:p>
       <w:pPr>
@@ -5091,11 +5143,57 @@
           <w:numId w:val="10"/>
         </w:numPr>
       </w:pPr>
-      <w:bookmarkStart w:id="19" w:name="_Toc534273333"/>
+      <w:bookmarkStart w:id="19" w:name="_Toc534273332"/>
+      <w:r>
+        <w:t>Presentazione</w:t>
+      </w:r>
+      <w:bookmarkEnd w:id="19"/>
+    </w:p>
+    <w:p>
+      <w:r>
+        <w:t>Il gestore dell’anagrafica deve presentare la lista delle persone inserite a sistema, indicando: il tipo di personalità (persona fisica o giuridica), il nome, il codice fiscale e il ruolo all’interno dell’azienda. Informazioni aggiuntive</w:t>
+      </w:r>
+      <w:r>
+        <w:t xml:space="preserve"> (tutte quelle inserite a sistema su quella persona)</w:t>
+      </w:r>
+      <w:r>
+        <w:t xml:space="preserve"> si possono ottenere selezionando il soggetto interessato</w:t>
+      </w:r>
+      <w:r>
+        <w:t xml:space="preserve">, in questa schermata </w:t>
+      </w:r>
+      <w:r>
+        <w:t>c’è un pulsante per eliminare la persona selezionata dall’anagrafica</w:t>
+      </w:r>
+      <w:r>
+        <w:t>.</w:t>
+      </w:r>
+      <w:r>
+        <w:t xml:space="preserve"> Un pulsante permette di inserire una nuova personalità nell’anagrafica.</w:t>
+      </w:r>
+      <w:r>
+        <w:t xml:space="preserve"> L’inserimento avviene attraverso un form con i campi descritti dal requisito 3.1.</w:t>
+      </w:r>
+      <w:r>
+        <w:t>2</w:t>
+      </w:r>
+      <w:r>
+        <w:t>.</w:t>
+      </w:r>
+    </w:p>
+    <w:p>
+      <w:pPr>
+        <w:pStyle w:val="Titolo3"/>
+        <w:numPr>
+          <w:ilvl w:val="2"/>
+          <w:numId w:val="10"/>
+        </w:numPr>
+      </w:pPr>
+      <w:bookmarkStart w:id="20" w:name="_Toc534273333"/>
       <w:r>
         <w:t>Inserimento</w:t>
       </w:r>
-      <w:bookmarkEnd w:id="19"/>
+      <w:bookmarkEnd w:id="20"/>
     </w:p>
     <w:p>
       <w:r>
@@ -5182,6 +5280,7 @@
         </w:numPr>
       </w:pPr>
       <w:r>
+        <w:lastRenderedPageBreak/>
         <w:t>Città</w:t>
       </w:r>
     </w:p>
@@ -5340,7 +5439,6 @@
         </w:numPr>
       </w:pPr>
       <w:r>
-        <w:lastRenderedPageBreak/>
         <w:t>CAP</w:t>
       </w:r>
     </w:p>
@@ -5433,11 +5531,11 @@
           <w:numId w:val="10"/>
         </w:numPr>
       </w:pPr>
-      <w:bookmarkStart w:id="20" w:name="_Toc534273334"/>
+      <w:bookmarkStart w:id="21" w:name="_Toc534273334"/>
       <w:r>
         <w:t>Rimozione</w:t>
       </w:r>
-      <w:bookmarkEnd w:id="20"/>
+      <w:bookmarkEnd w:id="21"/>
     </w:p>
     <w:p>
       <w:r>
@@ -5464,11 +5562,11 @@
           <w:numId w:val="10"/>
         </w:numPr>
       </w:pPr>
-      <w:bookmarkStart w:id="21" w:name="_Toc534273335"/>
+      <w:bookmarkStart w:id="22" w:name="_Toc534273335"/>
       <w:r>
         <w:t>Nomina dei Responsabili</w:t>
       </w:r>
-      <w:bookmarkEnd w:id="21"/>
+      <w:bookmarkEnd w:id="22"/>
     </w:p>
     <w:p>
       <w:pPr>
@@ -5478,11 +5576,11 @@
           <w:numId w:val="10"/>
         </w:numPr>
       </w:pPr>
-      <w:bookmarkStart w:id="22" w:name="_Toc534273336"/>
+      <w:bookmarkStart w:id="23" w:name="_Toc534273336"/>
       <w:r>
         <w:t>Presentazione</w:t>
       </w:r>
-      <w:bookmarkEnd w:id="22"/>
+      <w:bookmarkEnd w:id="23"/>
     </w:p>
     <w:p>
       <w:r>
@@ -5565,6 +5663,7 @@
     </w:p>
     <w:p>
       <w:r>
+        <w:lastRenderedPageBreak/>
         <w:t>Tramite due pulsanti di cui il primo presente su ogni riga del elenco.</w:t>
       </w:r>
     </w:p>
@@ -5576,11 +5675,11 @@
           <w:numId w:val="10"/>
         </w:numPr>
       </w:pPr>
-      <w:bookmarkStart w:id="23" w:name="_Toc534273337"/>
+      <w:bookmarkStart w:id="24" w:name="_Toc534273337"/>
       <w:r>
         <w:t>Inserimento</w:t>
       </w:r>
-      <w:bookmarkEnd w:id="23"/>
+      <w:bookmarkEnd w:id="24"/>
     </w:p>
     <w:p>
       <w:r>
@@ -5638,11 +5737,11 @@
           <w:numId w:val="10"/>
         </w:numPr>
       </w:pPr>
-      <w:bookmarkStart w:id="24" w:name="_Toc534273338"/>
+      <w:bookmarkStart w:id="25" w:name="_Toc534273338"/>
       <w:r>
         <w:t>Registro dei trattamenti</w:t>
       </w:r>
-      <w:bookmarkEnd w:id="24"/>
+      <w:bookmarkEnd w:id="25"/>
     </w:p>
     <w:p>
       <w:pPr>
@@ -5652,15 +5751,14 @@
           <w:numId w:val="10"/>
         </w:numPr>
       </w:pPr>
-      <w:bookmarkStart w:id="25" w:name="_Toc534273339"/>
+      <w:bookmarkStart w:id="26" w:name="_Toc534273339"/>
       <w:r>
         <w:t>Presentazione</w:t>
       </w:r>
-      <w:bookmarkEnd w:id="25"/>
-    </w:p>
-    <w:p>
-      <w:r>
-        <w:lastRenderedPageBreak/>
+      <w:bookmarkEnd w:id="26"/>
+    </w:p>
+    <w:p>
+      <w:r>
         <w:t>Il registro dei trattamenti deve presentare la lista di tutti i trattamenti inseriti, questi verranno visualizzati normalmente in modo compatto (mostrando solo le informazioni più rilevanti</w:t>
       </w:r>
       <w:r>
@@ -5705,11 +5803,11 @@
           <w:numId w:val="10"/>
         </w:numPr>
       </w:pPr>
-      <w:bookmarkStart w:id="26" w:name="_Toc534273340"/>
+      <w:bookmarkStart w:id="27" w:name="_Toc534273340"/>
       <w:r>
         <w:t>Inserimento</w:t>
       </w:r>
-      <w:bookmarkEnd w:id="26"/>
+      <w:bookmarkEnd w:id="27"/>
     </w:p>
     <w:p>
       <w:r>
@@ -5861,8 +5959,6 @@
           <w:numId w:val="10"/>
         </w:numPr>
       </w:pPr>
-      <w:bookmarkStart w:id="27" w:name="_GoBack"/>
-      <w:bookmarkEnd w:id="27"/>
       <w:r>
         <w:t>Luogo custodia dei file</w:t>
       </w:r>
@@ -5917,6 +6013,7 @@
         </w:numPr>
       </w:pPr>
       <w:r>
+        <w:lastRenderedPageBreak/>
         <w:t>Pulsante per annullare l’inserimento</w:t>
       </w:r>
     </w:p>
@@ -5999,7 +6096,6 @@
         </w:numPr>
       </w:pPr>
       <w:r>
-        <w:lastRenderedPageBreak/>
         <w:t xml:space="preserve">Selezionando un evento/task si visualizzerà un popup con le informazioni </w:t>
       </w:r>
       <w:r>
@@ -6221,6 +6317,7 @@
     </w:p>
     <w:p>
       <w:r>
+        <w:lastRenderedPageBreak/>
         <w:t>Si potranno inserire nuovi documenti di cui andranno specificati:</w:t>
       </w:r>
     </w:p>
@@ -6311,7 +6408,6 @@
       </w:pPr>
       <w:bookmarkStart w:id="38" w:name="_Toc534273351"/>
       <w:r>
-        <w:lastRenderedPageBreak/>
         <w:t>Requisiti non Funzionali</w:t>
       </w:r>
       <w:bookmarkEnd w:id="38"/>
@@ -6531,7 +6627,7 @@
           <w:rPr>
             <w:noProof/>
           </w:rPr>
-          <w:t>9</w:t>
+          <w:t>2</w:t>
         </w:r>
         <w:r>
           <w:fldChar w:fldCharType="end"/>
@@ -9765,6 +9861,119 @@
     </w:lvl>
   </w:abstractNum>
   <w:abstractNum w:abstractNumId="27" w15:restartNumberingAfterBreak="0">
+    <w:nsid w:val="624E09C3"/>
+    <w:multiLevelType w:val="hybridMultilevel"/>
+    <w:tmpl w:val="DDC42DDA"/>
+    <w:lvl w:ilvl="0" w:tplc="461277EA">
+      <w:start w:val="3"/>
+      <w:numFmt w:val="bullet"/>
+      <w:lvlText w:val="-"/>
+      <w:lvlJc w:val="left"/>
+      <w:pPr>
+        <w:ind w:left="720" w:hanging="360"/>
+      </w:pPr>
+      <w:rPr>
+        <w:rFonts w:ascii="Arial" w:eastAsiaTheme="minorHAnsi" w:hAnsi="Arial" w:cs="Arial" w:hint="default"/>
+      </w:rPr>
+    </w:lvl>
+    <w:lvl w:ilvl="1" w:tplc="04100003" w:tentative="1">
+      <w:start w:val="1"/>
+      <w:numFmt w:val="bullet"/>
+      <w:lvlText w:val="o"/>
+      <w:lvlJc w:val="left"/>
+      <w:pPr>
+        <w:ind w:left="1440" w:hanging="360"/>
+      </w:pPr>
+      <w:rPr>
+        <w:rFonts w:ascii="Courier New" w:hAnsi="Courier New" w:cs="Courier New" w:hint="default"/>
+      </w:rPr>
+    </w:lvl>
+    <w:lvl w:ilvl="2" w:tplc="04100005" w:tentative="1">
+      <w:start w:val="1"/>
+      <w:numFmt w:val="bullet"/>
+      <w:lvlText w:val=""/>
+      <w:lvlJc w:val="left"/>
+      <w:pPr>
+        <w:ind w:left="2160" w:hanging="360"/>
+      </w:pPr>
+      <w:rPr>
+        <w:rFonts w:ascii="Wingdings" w:hAnsi="Wingdings" w:hint="default"/>
+      </w:rPr>
+    </w:lvl>
+    <w:lvl w:ilvl="3" w:tplc="04100001" w:tentative="1">
+      <w:start w:val="1"/>
+      <w:numFmt w:val="bullet"/>
+      <w:lvlText w:val=""/>
+      <w:lvlJc w:val="left"/>
+      <w:pPr>
+        <w:ind w:left="2880" w:hanging="360"/>
+      </w:pPr>
+      <w:rPr>
+        <w:rFonts w:ascii="Symbol" w:hAnsi="Symbol" w:hint="default"/>
+      </w:rPr>
+    </w:lvl>
+    <w:lvl w:ilvl="4" w:tplc="04100003" w:tentative="1">
+      <w:start w:val="1"/>
+      <w:numFmt w:val="bullet"/>
+      <w:lvlText w:val="o"/>
+      <w:lvlJc w:val="left"/>
+      <w:pPr>
+        <w:ind w:left="3600" w:hanging="360"/>
+      </w:pPr>
+      <w:rPr>
+        <w:rFonts w:ascii="Courier New" w:hAnsi="Courier New" w:cs="Courier New" w:hint="default"/>
+      </w:rPr>
+    </w:lvl>
+    <w:lvl w:ilvl="5" w:tplc="04100005" w:tentative="1">
+      <w:start w:val="1"/>
+      <w:numFmt w:val="bullet"/>
+      <w:lvlText w:val=""/>
+      <w:lvlJc w:val="left"/>
+      <w:pPr>
+        <w:ind w:left="4320" w:hanging="360"/>
+      </w:pPr>
+      <w:rPr>
+        <w:rFonts w:ascii="Wingdings" w:hAnsi="Wingdings" w:hint="default"/>
+      </w:rPr>
+    </w:lvl>
+    <w:lvl w:ilvl="6" w:tplc="04100001" w:tentative="1">
+      <w:start w:val="1"/>
+      <w:numFmt w:val="bullet"/>
+      <w:lvlText w:val=""/>
+      <w:lvlJc w:val="left"/>
+      <w:pPr>
+        <w:ind w:left="5040" w:hanging="360"/>
+      </w:pPr>
+      <w:rPr>
+        <w:rFonts w:ascii="Symbol" w:hAnsi="Symbol" w:hint="default"/>
+      </w:rPr>
+    </w:lvl>
+    <w:lvl w:ilvl="7" w:tplc="04100003" w:tentative="1">
+      <w:start w:val="1"/>
+      <w:numFmt w:val="bullet"/>
+      <w:lvlText w:val="o"/>
+      <w:lvlJc w:val="left"/>
+      <w:pPr>
+        <w:ind w:left="5760" w:hanging="360"/>
+      </w:pPr>
+      <w:rPr>
+        <w:rFonts w:ascii="Courier New" w:hAnsi="Courier New" w:cs="Courier New" w:hint="default"/>
+      </w:rPr>
+    </w:lvl>
+    <w:lvl w:ilvl="8" w:tplc="04100005" w:tentative="1">
+      <w:start w:val="1"/>
+      <w:numFmt w:val="bullet"/>
+      <w:lvlText w:val=""/>
+      <w:lvlJc w:val="left"/>
+      <w:pPr>
+        <w:ind w:left="6480" w:hanging="360"/>
+      </w:pPr>
+      <w:rPr>
+        <w:rFonts w:ascii="Wingdings" w:hAnsi="Wingdings" w:hint="default"/>
+      </w:rPr>
+    </w:lvl>
+  </w:abstractNum>
+  <w:abstractNum w:abstractNumId="28" w15:restartNumberingAfterBreak="0">
     <w:nsid w:val="63FF6E69"/>
     <w:multiLevelType w:val="multilevel"/>
     <w:tmpl w:val="6B74DA78"/>
@@ -9877,7 +10086,7 @@
       </w:rPr>
     </w:lvl>
   </w:abstractNum>
-  <w:abstractNum w:abstractNumId="28" w15:restartNumberingAfterBreak="0">
+  <w:abstractNum w:abstractNumId="29" w15:restartNumberingAfterBreak="0">
     <w:nsid w:val="64654124"/>
     <w:multiLevelType w:val="hybridMultilevel"/>
     <w:tmpl w:val="97B2037A"/>
@@ -9990,7 +10199,7 @@
       </w:rPr>
     </w:lvl>
   </w:abstractNum>
-  <w:abstractNum w:abstractNumId="29" w15:restartNumberingAfterBreak="0">
+  <w:abstractNum w:abstractNumId="30" w15:restartNumberingAfterBreak="0">
     <w:nsid w:val="651D5F0C"/>
     <w:multiLevelType w:val="hybridMultilevel"/>
     <w:tmpl w:val="11100CF0"/>
@@ -10103,7 +10312,7 @@
       </w:rPr>
     </w:lvl>
   </w:abstractNum>
-  <w:abstractNum w:abstractNumId="30" w15:restartNumberingAfterBreak="0">
+  <w:abstractNum w:abstractNumId="31" w15:restartNumberingAfterBreak="0">
     <w:nsid w:val="6CCD4523"/>
     <w:multiLevelType w:val="hybridMultilevel"/>
     <w:tmpl w:val="14ECF6A0"/>
@@ -10216,7 +10425,7 @@
       </w:rPr>
     </w:lvl>
   </w:abstractNum>
-  <w:abstractNum w:abstractNumId="31" w15:restartNumberingAfterBreak="0">
+  <w:abstractNum w:abstractNumId="32" w15:restartNumberingAfterBreak="0">
     <w:nsid w:val="72B97297"/>
     <w:multiLevelType w:val="hybridMultilevel"/>
     <w:tmpl w:val="CF14EEB0"/>
@@ -10329,7 +10538,7 @@
       </w:rPr>
     </w:lvl>
   </w:abstractNum>
-  <w:abstractNum w:abstractNumId="32" w15:restartNumberingAfterBreak="0">
+  <w:abstractNum w:abstractNumId="33" w15:restartNumberingAfterBreak="0">
     <w:nsid w:val="75B4394E"/>
     <w:multiLevelType w:val="hybridMultilevel"/>
     <w:tmpl w:val="3A4CFEAA"/>
@@ -10464,13 +10673,13 @@
     <w:abstractNumId w:val="18"/>
   </w:num>
   <w:num w:numId="8">
-    <w:abstractNumId w:val="31"/>
+    <w:abstractNumId w:val="32"/>
   </w:num>
   <w:num w:numId="9">
     <w:abstractNumId w:val="5"/>
   </w:num>
   <w:num w:numId="10">
-    <w:abstractNumId w:val="27"/>
+    <w:abstractNumId w:val="28"/>
   </w:num>
   <w:num w:numId="11">
     <w:abstractNumId w:val="6"/>
@@ -10479,7 +10688,7 @@
     <w:abstractNumId w:val="15"/>
   </w:num>
   <w:num w:numId="13">
-    <w:abstractNumId w:val="28"/>
+    <w:abstractNumId w:val="29"/>
   </w:num>
   <w:num w:numId="14">
     <w:abstractNumId w:val="17"/>
@@ -10497,7 +10706,7 @@
     <w:abstractNumId w:val="22"/>
   </w:num>
   <w:num w:numId="19">
-    <w:abstractNumId w:val="32"/>
+    <w:abstractNumId w:val="33"/>
   </w:num>
   <w:num w:numId="20">
     <w:abstractNumId w:val="14"/>
@@ -10509,10 +10718,10 @@
     <w:abstractNumId w:val="21"/>
   </w:num>
   <w:num w:numId="23">
-    <w:abstractNumId w:val="30"/>
+    <w:abstractNumId w:val="31"/>
   </w:num>
   <w:num w:numId="24">
-    <w:abstractNumId w:val="29"/>
+    <w:abstractNumId w:val="30"/>
   </w:num>
   <w:num w:numId="25">
     <w:abstractNumId w:val="9"/>
@@ -10543,6 +10752,9 @@
   </w:num>
   <w:num w:numId="34">
     <w:abstractNumId w:val="12"/>
+  </w:num>
+  <w:num w:numId="35">
+    <w:abstractNumId w:val="27"/>
   </w:num>
 </w:numbering>
 </file>
@@ -11628,7 +11840,7 @@
 </file>
 
 <file path=customXml/itemProps1.xml><?xml version="1.0" encoding="utf-8"?>
-<ds:datastoreItem xmlns:ds="http://schemas.openxmlformats.org/officeDocument/2006/customXml" ds:itemID="{874B2E5D-C9BB-45F8-A665-3DBFA09ECB98}">
+<ds:datastoreItem xmlns:ds="http://schemas.openxmlformats.org/officeDocument/2006/customXml" ds:itemID="{F78B8BCD-21CA-4B25-BC90-B79B017F55E5}">
   <ds:schemaRefs>
     <ds:schemaRef ds:uri="http://schemas.openxmlformats.org/officeDocument/2006/bibliography"/>
   </ds:schemaRefs>

</xml_diff>